<commit_message>
correct metric results, some new files, and overall other results
</commit_message>
<xml_diff>
--- a/results.docx
+++ b/results.docx
@@ -35,7 +35,15 @@
             </w:tcBorders>
             <w:shd w:val="clear" w:color="auto" w:fill="auto"/>
           </w:tcPr>
-          <w:p/>
+          <w:p>
+            <w:pPr>
+              <w:rPr>
+                <w:rFonts w:cs="Times New Roman"/>
+                <w:b w:val="0"/>
+                <w:bCs w:val="0"/>
+              </w:rPr>
+            </w:pPr>
+          </w:p>
         </w:tc>
         <w:tc>
           <w:tcPr>
@@ -51,8 +59,18 @@
           <w:p>
             <w:pPr>
               <w:cnfStyle w:val="100000000000" w:firstRow="1" w:lastRow="0" w:firstColumn="0" w:lastColumn="0" w:oddVBand="0" w:evenVBand="0" w:oddHBand="0" w:evenHBand="0" w:firstRowFirstColumn="0" w:firstRowLastColumn="0" w:lastRowFirstColumn="0" w:lastRowLastColumn="0"/>
-            </w:pPr>
-            <w:r>
+              <w:rPr>
+                <w:rFonts w:cs="Times New Roman"/>
+                <w:b w:val="0"/>
+                <w:bCs w:val="0"/>
+              </w:rPr>
+            </w:pPr>
+            <w:r>
+              <w:rPr>
+                <w:rFonts w:cs="Times New Roman"/>
+                <w:b w:val="0"/>
+                <w:bCs w:val="0"/>
+              </w:rPr>
               <w:t>Not Normalised</w:t>
             </w:r>
           </w:p>
@@ -69,8 +87,18 @@
           <w:p>
             <w:pPr>
               <w:cnfStyle w:val="100000000000" w:firstRow="1" w:lastRow="0" w:firstColumn="0" w:lastColumn="0" w:oddVBand="0" w:evenVBand="0" w:oddHBand="0" w:evenHBand="0" w:firstRowFirstColumn="0" w:firstRowLastColumn="0" w:lastRowFirstColumn="0" w:lastRowLastColumn="0"/>
-            </w:pPr>
-            <w:r>
+              <w:rPr>
+                <w:rFonts w:cs="Times New Roman"/>
+                <w:b w:val="0"/>
+                <w:bCs w:val="0"/>
+              </w:rPr>
+            </w:pPr>
+            <w:r>
+              <w:rPr>
+                <w:rFonts w:cs="Times New Roman"/>
+                <w:b w:val="0"/>
+                <w:bCs w:val="0"/>
+              </w:rPr>
               <w:t xml:space="preserve">Normalised </w:t>
             </w:r>
           </w:p>
@@ -91,7 +119,15 @@
             </w:tcBorders>
             <w:shd w:val="clear" w:color="auto" w:fill="auto"/>
           </w:tcPr>
-          <w:p/>
+          <w:p>
+            <w:pPr>
+              <w:rPr>
+                <w:rFonts w:cs="Times New Roman"/>
+                <w:b w:val="0"/>
+                <w:bCs w:val="0"/>
+              </w:rPr>
+            </w:pPr>
+          </w:p>
         </w:tc>
         <w:tc>
           <w:tcPr>
@@ -105,11 +141,20 @@
           <w:p>
             <w:pPr>
               <w:cnfStyle w:val="000000100000" w:firstRow="0" w:lastRow="0" w:firstColumn="0" w:lastColumn="0" w:oddVBand="0" w:evenVBand="0" w:oddHBand="1" w:evenHBand="0" w:firstRowFirstColumn="0" w:firstRowLastColumn="0" w:lastRowFirstColumn="0" w:lastRowLastColumn="0"/>
-            </w:pPr>
-            <w:r>
+              <w:rPr>
+                <w:rFonts w:cs="Times New Roman"/>
+              </w:rPr>
+            </w:pPr>
+            <w:r>
+              <w:rPr>
+                <w:rFonts w:cs="Times New Roman"/>
+              </w:rPr>
               <w:t xml:space="preserve">ResNet50 </w:t>
             </w:r>
             <w:r>
+              <w:rPr>
+                <w:rFonts w:cs="Times New Roman"/>
+              </w:rPr>
               <w:t>RGB</w:t>
             </w:r>
           </w:p>
@@ -125,19 +170,34 @@
           <w:p>
             <w:pPr>
               <w:cnfStyle w:val="000000100000" w:firstRow="0" w:lastRow="0" w:firstColumn="0" w:lastColumn="0" w:oddVBand="0" w:evenVBand="0" w:oddHBand="1" w:evenHBand="0" w:firstRowFirstColumn="0" w:firstRowLastColumn="0" w:lastRowFirstColumn="0" w:lastRowLastColumn="0"/>
-            </w:pPr>
-            <w:r>
+              <w:rPr>
+                <w:rFonts w:cs="Times New Roman"/>
+              </w:rPr>
+            </w:pPr>
+            <w:r>
+              <w:rPr>
+                <w:rFonts w:cs="Times New Roman"/>
+              </w:rPr>
               <w:t>ResNet50</w:t>
             </w:r>
           </w:p>
           <w:p>
             <w:pPr>
               <w:cnfStyle w:val="000000100000" w:firstRow="0" w:lastRow="0" w:firstColumn="0" w:lastColumn="0" w:oddVBand="0" w:evenVBand="0" w:oddHBand="1" w:evenHBand="0" w:firstRowFirstColumn="0" w:firstRowLastColumn="0" w:lastRowFirstColumn="0" w:lastRowLastColumn="0"/>
-            </w:pPr>
-            <w:r>
+              <w:rPr>
+                <w:rFonts w:cs="Times New Roman"/>
+              </w:rPr>
+            </w:pPr>
+            <w:r>
+              <w:rPr>
+                <w:rFonts w:cs="Times New Roman"/>
+              </w:rPr>
               <w:t>G</w:t>
             </w:r>
             <w:r>
+              <w:rPr>
+                <w:rFonts w:cs="Times New Roman"/>
+              </w:rPr>
               <w:t>ray</w:t>
             </w:r>
           </w:p>
@@ -153,16 +213,28 @@
           <w:p>
             <w:pPr>
               <w:cnfStyle w:val="000000100000" w:firstRow="0" w:lastRow="0" w:firstColumn="0" w:lastColumn="0" w:oddVBand="0" w:evenVBand="0" w:oddHBand="1" w:evenHBand="0" w:firstRowFirstColumn="0" w:firstRowLastColumn="0" w:lastRowFirstColumn="0" w:lastRowLastColumn="0"/>
-            </w:pPr>
-            <w:r>
+              <w:rPr>
+                <w:rFonts w:cs="Times New Roman"/>
+              </w:rPr>
+            </w:pPr>
+            <w:r>
+              <w:rPr>
+                <w:rFonts w:cs="Times New Roman"/>
+              </w:rPr>
               <w:t>DINOv2</w:t>
             </w:r>
           </w:p>
           <w:p>
             <w:pPr>
               <w:cnfStyle w:val="000000100000" w:firstRow="0" w:lastRow="0" w:firstColumn="0" w:lastColumn="0" w:oddVBand="0" w:evenVBand="0" w:oddHBand="1" w:evenHBand="0" w:firstRowFirstColumn="0" w:firstRowLastColumn="0" w:lastRowFirstColumn="0" w:lastRowLastColumn="0"/>
-            </w:pPr>
-            <w:r>
+              <w:rPr>
+                <w:rFonts w:cs="Times New Roman"/>
+              </w:rPr>
+            </w:pPr>
+            <w:r>
+              <w:rPr>
+                <w:rFonts w:cs="Times New Roman"/>
+              </w:rPr>
               <w:t>RGB</w:t>
             </w:r>
           </w:p>
@@ -179,8 +251,14 @@
           <w:p>
             <w:pPr>
               <w:cnfStyle w:val="000000100000" w:firstRow="0" w:lastRow="0" w:firstColumn="0" w:lastColumn="0" w:oddVBand="0" w:evenVBand="0" w:oddHBand="1" w:evenHBand="0" w:firstRowFirstColumn="0" w:firstRowLastColumn="0" w:lastRowFirstColumn="0" w:lastRowLastColumn="0"/>
-            </w:pPr>
-            <w:r>
+              <w:rPr>
+                <w:rFonts w:cs="Times New Roman"/>
+              </w:rPr>
+            </w:pPr>
+            <w:r>
+              <w:rPr>
+                <w:rFonts w:cs="Times New Roman"/>
+              </w:rPr>
               <w:t>DINOv2 Gray</w:t>
             </w:r>
           </w:p>
@@ -196,11 +274,20 @@
           <w:p>
             <w:pPr>
               <w:cnfStyle w:val="000000100000" w:firstRow="0" w:lastRow="0" w:firstColumn="0" w:lastColumn="0" w:oddVBand="0" w:evenVBand="0" w:oddHBand="1" w:evenHBand="0" w:firstRowFirstColumn="0" w:firstRowLastColumn="0" w:lastRowFirstColumn="0" w:lastRowLastColumn="0"/>
-            </w:pPr>
-            <w:r>
+              <w:rPr>
+                <w:rFonts w:cs="Times New Roman"/>
+              </w:rPr>
+            </w:pPr>
+            <w:r>
+              <w:rPr>
+                <w:rFonts w:cs="Times New Roman"/>
+              </w:rPr>
               <w:t xml:space="preserve">ResNet50 </w:t>
             </w:r>
             <w:r>
+              <w:rPr>
+                <w:rFonts w:cs="Times New Roman"/>
+              </w:rPr>
               <w:t>RGB</w:t>
             </w:r>
           </w:p>
@@ -213,19 +300,34 @@
           <w:p>
             <w:pPr>
               <w:cnfStyle w:val="000000100000" w:firstRow="0" w:lastRow="0" w:firstColumn="0" w:lastColumn="0" w:oddVBand="0" w:evenVBand="0" w:oddHBand="1" w:evenHBand="0" w:firstRowFirstColumn="0" w:firstRowLastColumn="0" w:lastRowFirstColumn="0" w:lastRowLastColumn="0"/>
-            </w:pPr>
-            <w:r>
+              <w:rPr>
+                <w:rFonts w:cs="Times New Roman"/>
+              </w:rPr>
+            </w:pPr>
+            <w:r>
+              <w:rPr>
+                <w:rFonts w:cs="Times New Roman"/>
+              </w:rPr>
               <w:t>ResNet50</w:t>
             </w:r>
           </w:p>
           <w:p>
             <w:pPr>
               <w:cnfStyle w:val="000000100000" w:firstRow="0" w:lastRow="0" w:firstColumn="0" w:lastColumn="0" w:oddVBand="0" w:evenVBand="0" w:oddHBand="1" w:evenHBand="0" w:firstRowFirstColumn="0" w:firstRowLastColumn="0" w:lastRowFirstColumn="0" w:lastRowLastColumn="0"/>
-            </w:pPr>
-            <w:r>
+              <w:rPr>
+                <w:rFonts w:cs="Times New Roman"/>
+              </w:rPr>
+            </w:pPr>
+            <w:r>
+              <w:rPr>
+                <w:rFonts w:cs="Times New Roman"/>
+              </w:rPr>
               <w:t>G</w:t>
             </w:r>
             <w:r>
+              <w:rPr>
+                <w:rFonts w:cs="Times New Roman"/>
+              </w:rPr>
               <w:t>ray</w:t>
             </w:r>
           </w:p>
@@ -238,16 +340,28 @@
           <w:p>
             <w:pPr>
               <w:cnfStyle w:val="000000100000" w:firstRow="0" w:lastRow="0" w:firstColumn="0" w:lastColumn="0" w:oddVBand="0" w:evenVBand="0" w:oddHBand="1" w:evenHBand="0" w:firstRowFirstColumn="0" w:firstRowLastColumn="0" w:lastRowFirstColumn="0" w:lastRowLastColumn="0"/>
-            </w:pPr>
-            <w:r>
+              <w:rPr>
+                <w:rFonts w:cs="Times New Roman"/>
+              </w:rPr>
+            </w:pPr>
+            <w:r>
+              <w:rPr>
+                <w:rFonts w:cs="Times New Roman"/>
+              </w:rPr>
               <w:t>DINOv2</w:t>
             </w:r>
           </w:p>
           <w:p>
             <w:pPr>
               <w:cnfStyle w:val="000000100000" w:firstRow="0" w:lastRow="0" w:firstColumn="0" w:lastColumn="0" w:oddVBand="0" w:evenVBand="0" w:oddHBand="1" w:evenHBand="0" w:firstRowFirstColumn="0" w:firstRowLastColumn="0" w:lastRowFirstColumn="0" w:lastRowLastColumn="0"/>
-            </w:pPr>
-            <w:r>
+              <w:rPr>
+                <w:rFonts w:cs="Times New Roman"/>
+              </w:rPr>
+            </w:pPr>
+            <w:r>
+              <w:rPr>
+                <w:rFonts w:cs="Times New Roman"/>
+              </w:rPr>
               <w:t>RGB</w:t>
             </w:r>
           </w:p>
@@ -263,8 +377,14 @@
           <w:p>
             <w:pPr>
               <w:cnfStyle w:val="000000100000" w:firstRow="0" w:lastRow="0" w:firstColumn="0" w:lastColumn="0" w:oddVBand="0" w:evenVBand="0" w:oddHBand="1" w:evenHBand="0" w:firstRowFirstColumn="0" w:firstRowLastColumn="0" w:lastRowFirstColumn="0" w:lastRowLastColumn="0"/>
-            </w:pPr>
-            <w:r>
+              <w:rPr>
+                <w:rFonts w:cs="Times New Roman"/>
+              </w:rPr>
+            </w:pPr>
+            <w:r>
+              <w:rPr>
+                <w:rFonts w:cs="Times New Roman"/>
+              </w:rPr>
               <w:t>DINOv2 Gray</w:t>
             </w:r>
           </w:p>
@@ -287,23 +407,18 @@
           <w:p>
             <w:pPr>
               <w:rPr>
-                <w:sz w:val="20"/>
-                <w:szCs w:val="20"/>
-              </w:rPr>
-            </w:pPr>
-            <w:r>
-              <w:rPr>
-                <w:sz w:val="20"/>
-                <w:szCs w:val="20"/>
-              </w:rPr>
-              <w:t>K</w:t>
-            </w:r>
-            <w:r>
-              <w:rPr>
-                <w:sz w:val="20"/>
-                <w:szCs w:val="20"/>
-              </w:rPr>
-              <w:t>-means</w:t>
+                <w:rFonts w:cs="Times New Roman"/>
+                <w:b w:val="0"/>
+                <w:bCs w:val="0"/>
+              </w:rPr>
+            </w:pPr>
+            <w:r>
+              <w:rPr>
+                <w:rFonts w:cs="Times New Roman"/>
+                <w:b w:val="0"/>
+                <w:bCs w:val="0"/>
+              </w:rPr>
+              <w:t>K-means</w:t>
             </w:r>
           </w:p>
         </w:tc>
@@ -317,11 +432,20 @@
           <w:p>
             <w:pPr>
               <w:cnfStyle w:val="000000000000" w:firstRow="0" w:lastRow="0" w:firstColumn="0" w:lastColumn="0" w:oddVBand="0" w:evenVBand="0" w:oddHBand="0" w:evenHBand="0" w:firstRowFirstColumn="0" w:firstRowLastColumn="0" w:lastRowFirstColumn="0" w:lastRowLastColumn="0"/>
-            </w:pPr>
-            <w:r>
+              <w:rPr>
+                <w:rFonts w:cs="Times New Roman"/>
+              </w:rPr>
+            </w:pPr>
+            <w:r>
+              <w:rPr>
+                <w:rFonts w:cs="Times New Roman"/>
+              </w:rPr>
               <w:t>0.</w:t>
             </w:r>
             <w:r>
+              <w:rPr>
+                <w:rFonts w:cs="Times New Roman"/>
+              </w:rPr>
               <w:t>1976</w:t>
             </w:r>
           </w:p>
@@ -333,7 +457,16 @@
           <w:p>
             <w:pPr>
               <w:cnfStyle w:val="000000000000" w:firstRow="0" w:lastRow="0" w:firstColumn="0" w:lastColumn="0" w:oddVBand="0" w:evenVBand="0" w:oddHBand="0" w:evenHBand="0" w:firstRowFirstColumn="0" w:firstRowLastColumn="0" w:lastRowFirstColumn="0" w:lastRowLastColumn="0"/>
-            </w:pPr>
+              <w:rPr>
+                <w:rFonts w:cs="Times New Roman"/>
+              </w:rPr>
+            </w:pPr>
+            <w:r>
+              <w:rPr>
+                <w:rFonts w:cs="Times New Roman"/>
+              </w:rPr>
+              <w:t>0.2214</w:t>
+            </w:r>
           </w:p>
         </w:tc>
         <w:tc>
@@ -343,8 +476,18 @@
           <w:p>
             <w:pPr>
               <w:cnfStyle w:val="000000000000" w:firstRow="0" w:lastRow="0" w:firstColumn="0" w:lastColumn="0" w:oddVBand="0" w:evenVBand="0" w:oddHBand="0" w:evenHBand="0" w:firstRowFirstColumn="0" w:firstRowLastColumn="0" w:lastRowFirstColumn="0" w:lastRowLastColumn="0"/>
-            </w:pPr>
-            <w:r>
+              <w:rPr>
+                <w:rFonts w:cs="Times New Roman"/>
+                <w:b/>
+                <w:bCs/>
+              </w:rPr>
+            </w:pPr>
+            <w:r>
+              <w:rPr>
+                <w:rFonts w:cs="Times New Roman"/>
+                <w:b/>
+                <w:bCs/>
+              </w:rPr>
               <w:t>0.2756</w:t>
             </w:r>
           </w:p>
@@ -363,9 +506,17 @@
               </w:tabs>
               <w:cnfStyle w:val="000000000000" w:firstRow="0" w:lastRow="0" w:firstColumn="0" w:lastColumn="0" w:oddVBand="0" w:evenVBand="0" w:oddHBand="0" w:evenHBand="0" w:firstRowFirstColumn="0" w:firstRowLastColumn="0" w:lastRowFirstColumn="0" w:lastRowLastColumn="0"/>
               <w:rPr>
+                <w:rFonts w:cs="Times New Roman"/>
                 <w:lang w:val="da-DK"/>
               </w:rPr>
             </w:pPr>
+            <w:r>
+              <w:rPr>
+                <w:rFonts w:cs="Times New Roman"/>
+                <w:lang w:val="da-DK"/>
+              </w:rPr>
+              <w:t>0.2430</w:t>
+            </w:r>
           </w:p>
         </w:tc>
         <w:tc>
@@ -378,8 +529,14 @@
           <w:p>
             <w:pPr>
               <w:cnfStyle w:val="000000000000" w:firstRow="0" w:lastRow="0" w:firstColumn="0" w:lastColumn="0" w:oddVBand="0" w:evenVBand="0" w:oddHBand="0" w:evenHBand="0" w:firstRowFirstColumn="0" w:firstRowLastColumn="0" w:lastRowFirstColumn="0" w:lastRowLastColumn="0"/>
-            </w:pPr>
-            <w:r>
+              <w:rPr>
+                <w:rFonts w:cs="Times New Roman"/>
+              </w:rPr>
+            </w:pPr>
+            <w:r>
+              <w:rPr>
+                <w:rFonts w:cs="Times New Roman"/>
+              </w:rPr>
               <w:t>0.1886</w:t>
             </w:r>
           </w:p>
@@ -391,7 +548,16 @@
           <w:p>
             <w:pPr>
               <w:cnfStyle w:val="000000000000" w:firstRow="0" w:lastRow="0" w:firstColumn="0" w:lastColumn="0" w:oddVBand="0" w:evenVBand="0" w:oddHBand="0" w:evenHBand="0" w:firstRowFirstColumn="0" w:firstRowLastColumn="0" w:lastRowFirstColumn="0" w:lastRowLastColumn="0"/>
-            </w:pPr>
+              <w:rPr>
+                <w:rFonts w:cs="Times New Roman"/>
+              </w:rPr>
+            </w:pPr>
+            <w:r>
+              <w:rPr>
+                <w:rFonts w:cs="Times New Roman"/>
+              </w:rPr>
+              <w:t>0.2099</w:t>
+            </w:r>
           </w:p>
         </w:tc>
         <w:tc>
@@ -401,8 +567,14 @@
           <w:p>
             <w:pPr>
               <w:cnfStyle w:val="000000000000" w:firstRow="0" w:lastRow="0" w:firstColumn="0" w:lastColumn="0" w:oddVBand="0" w:evenVBand="0" w:oddHBand="0" w:evenHBand="0" w:firstRowFirstColumn="0" w:firstRowLastColumn="0" w:lastRowFirstColumn="0" w:lastRowLastColumn="0"/>
-            </w:pPr>
-            <w:r>
+              <w:rPr>
+                <w:rFonts w:cs="Times New Roman"/>
+              </w:rPr>
+            </w:pPr>
+            <w:r>
+              <w:rPr>
+                <w:rFonts w:cs="Times New Roman"/>
+              </w:rPr>
               <w:t>0.2531</w:t>
             </w:r>
           </w:p>
@@ -417,9 +589,15 @@
           <w:p>
             <w:pPr>
               <w:cnfStyle w:val="000000000000" w:firstRow="0" w:lastRow="0" w:firstColumn="0" w:lastColumn="0" w:oddVBand="0" w:evenVBand="0" w:oddHBand="0" w:evenHBand="0" w:firstRowFirstColumn="0" w:firstRowLastColumn="0" w:lastRowFirstColumn="0" w:lastRowLastColumn="0"/>
-            </w:pPr>
-            <w:r>
-              <w:t>0.</w:t>
+              <w:rPr>
+                <w:rFonts w:cs="Times New Roman"/>
+              </w:rPr>
+            </w:pPr>
+            <w:r>
+              <w:rPr>
+                <w:rFonts w:cs="Times New Roman"/>
+              </w:rPr>
+              <w:t>0.2435</w:t>
             </w:r>
           </w:p>
         </w:tc>
@@ -442,8 +620,9 @@
           <w:p>
             <w:pPr>
               <w:rPr>
-                <w:sz w:val="20"/>
-                <w:szCs w:val="20"/>
+                <w:rFonts w:cs="Times New Roman"/>
+                <w:b w:val="0"/>
+                <w:bCs w:val="0"/>
               </w:rPr>
             </w:pPr>
           </w:p>
@@ -464,6 +643,9 @@
                 <w:tab w:val="left" w:pos="443"/>
               </w:tabs>
               <w:cnfStyle w:val="000000100000" w:firstRow="0" w:lastRow="0" w:firstColumn="0" w:lastColumn="0" w:oddVBand="0" w:evenVBand="0" w:oddHBand="1" w:evenHBand="0" w:firstRowFirstColumn="0" w:firstRowLastColumn="0" w:lastRowFirstColumn="0" w:lastRowLastColumn="0"/>
+              <w:rPr>
+                <w:rFonts w:cs="Times New Roman"/>
+              </w:rPr>
             </w:pPr>
           </w:p>
         </w:tc>
@@ -480,6 +662,9 @@
           <w:p>
             <w:pPr>
               <w:cnfStyle w:val="000000100000" w:firstRow="0" w:lastRow="0" w:firstColumn="0" w:lastColumn="0" w:oddVBand="0" w:evenVBand="0" w:oddHBand="1" w:evenHBand="0" w:firstRowFirstColumn="0" w:firstRowLastColumn="0" w:lastRowFirstColumn="0" w:lastRowLastColumn="0"/>
+              <w:rPr>
+                <w:rFonts w:cs="Times New Roman"/>
+              </w:rPr>
             </w:pPr>
           </w:p>
         </w:tc>
@@ -504,11 +689,26 @@
               <w:tabs>
                 <w:tab w:val="left" w:pos="863"/>
               </w:tabs>
-            </w:pPr>
-            <w:r>
+              <w:rPr>
+                <w:rFonts w:cs="Times New Roman"/>
+                <w:b w:val="0"/>
+                <w:bCs w:val="0"/>
+              </w:rPr>
+            </w:pPr>
+            <w:r>
+              <w:rPr>
+                <w:rFonts w:cs="Times New Roman"/>
+                <w:b w:val="0"/>
+                <w:bCs w:val="0"/>
+              </w:rPr>
               <w:t>AC</w:t>
             </w:r>
             <w:r>
+              <w:rPr>
+                <w:rFonts w:cs="Times New Roman"/>
+                <w:b w:val="0"/>
+                <w:bCs w:val="0"/>
+              </w:rPr>
               <w:tab/>
             </w:r>
           </w:p>
@@ -524,11 +724,20 @@
           <w:p>
             <w:pPr>
               <w:cnfStyle w:val="000000000000" w:firstRow="0" w:lastRow="0" w:firstColumn="0" w:lastColumn="0" w:oddVBand="0" w:evenVBand="0" w:oddHBand="0" w:evenHBand="0" w:firstRowFirstColumn="0" w:firstRowLastColumn="0" w:lastRowFirstColumn="0" w:lastRowLastColumn="0"/>
-            </w:pPr>
-            <w:r>
+              <w:rPr>
+                <w:rFonts w:cs="Times New Roman"/>
+              </w:rPr>
+            </w:pPr>
+            <w:r>
+              <w:rPr>
+                <w:rFonts w:cs="Times New Roman"/>
+              </w:rPr>
               <w:t>0.</w:t>
             </w:r>
             <w:r>
+              <w:rPr>
+                <w:rFonts w:cs="Times New Roman"/>
+              </w:rPr>
               <w:t>2221</w:t>
             </w:r>
           </w:p>
@@ -543,10 +752,22 @@
           <w:p>
             <w:pPr>
               <w:cnfStyle w:val="000000000000" w:firstRow="0" w:lastRow="0" w:firstColumn="0" w:lastColumn="0" w:oddVBand="0" w:evenVBand="0" w:oddHBand="0" w:evenHBand="0" w:firstRowFirstColumn="0" w:firstRowLastColumn="0" w:lastRowFirstColumn="0" w:lastRowLastColumn="0"/>
-            </w:pPr>
-            <w:r>
+              <w:rPr>
+                <w:rFonts w:cs="Times New Roman"/>
+              </w:rPr>
+            </w:pPr>
+            <w:r>
+              <w:rPr>
+                <w:rFonts w:cs="Times New Roman"/>
+              </w:rPr>
               <w:t>0.</w:t>
             </w:r>
+            <w:r>
+              <w:rPr>
+                <w:rFonts w:cs="Times New Roman"/>
+              </w:rPr>
+              <w:t>2243</w:t>
+            </w:r>
           </w:p>
         </w:tc>
         <w:tc>
@@ -559,11 +780,20 @@
           <w:p>
             <w:pPr>
               <w:cnfStyle w:val="000000000000" w:firstRow="0" w:lastRow="0" w:firstColumn="0" w:lastColumn="0" w:oddVBand="0" w:evenVBand="0" w:oddHBand="0" w:evenHBand="0" w:firstRowFirstColumn="0" w:firstRowLastColumn="0" w:lastRowFirstColumn="0" w:lastRowLastColumn="0"/>
-            </w:pPr>
-            <w:r>
+              <w:rPr>
+                <w:rFonts w:cs="Times New Roman"/>
+              </w:rPr>
+            </w:pPr>
+            <w:r>
+              <w:rPr>
+                <w:rFonts w:cs="Times New Roman"/>
+              </w:rPr>
               <w:t>0.</w:t>
             </w:r>
             <w:r>
+              <w:rPr>
+                <w:rFonts w:cs="Times New Roman"/>
+              </w:rPr>
               <w:t>2898</w:t>
             </w:r>
           </w:p>
@@ -578,10 +808,25 @@
           </w:tcPr>
           <w:p>
             <w:pPr>
-              <w:cnfStyle w:val="000000000000" w:firstRow="0" w:lastRow="0" w:firstColumn="0" w:lastColumn="0" w:oddVBand="0" w:evenVBand="0" w:oddHBand="0" w:evenHBand="0" w:firstRowFirstColumn="0" w:firstRowLastColumn="0" w:lastRowFirstColumn="0" w:lastRowLastColumn="0"/>
-            </w:pPr>
-            <w:r>
+              <w:tabs>
+                <w:tab w:val="left" w:pos="579"/>
+              </w:tabs>
+              <w:cnfStyle w:val="000000000000" w:firstRow="0" w:lastRow="0" w:firstColumn="0" w:lastColumn="0" w:oddVBand="0" w:evenVBand="0" w:oddHBand="0" w:evenHBand="0" w:firstRowFirstColumn="0" w:firstRowLastColumn="0" w:lastRowFirstColumn="0" w:lastRowLastColumn="0"/>
+              <w:rPr>
+                <w:rFonts w:cs="Times New Roman"/>
+              </w:rPr>
+            </w:pPr>
+            <w:r>
+              <w:rPr>
+                <w:rFonts w:cs="Times New Roman"/>
+              </w:rPr>
               <w:t>0.</w:t>
+            </w:r>
+            <w:r>
+              <w:rPr>
+                <w:rFonts w:cs="Times New Roman"/>
+              </w:rPr>
+              <w:t>2916</w:t>
             </w:r>
           </w:p>
         </w:tc>
@@ -596,11 +841,20 @@
           <w:p>
             <w:pPr>
               <w:cnfStyle w:val="000000000000" w:firstRow="0" w:lastRow="0" w:firstColumn="0" w:lastColumn="0" w:oddVBand="0" w:evenVBand="0" w:oddHBand="0" w:evenHBand="0" w:firstRowFirstColumn="0" w:firstRowLastColumn="0" w:lastRowFirstColumn="0" w:lastRowLastColumn="0"/>
-            </w:pPr>
-            <w:r>
+              <w:rPr>
+                <w:rFonts w:cs="Times New Roman"/>
+              </w:rPr>
+            </w:pPr>
+            <w:r>
+              <w:rPr>
+                <w:rFonts w:cs="Times New Roman"/>
+              </w:rPr>
               <w:t>0.</w:t>
             </w:r>
             <w:r>
+              <w:rPr>
+                <w:rFonts w:cs="Times New Roman"/>
+              </w:rPr>
               <w:t>2165</w:t>
             </w:r>
           </w:p>
@@ -614,11 +868,26 @@
           </w:tcPr>
           <w:p>
             <w:pPr>
-              <w:cnfStyle w:val="000000000000" w:firstRow="0" w:lastRow="0" w:firstColumn="0" w:lastColumn="0" w:oddVBand="0" w:evenVBand="0" w:oddHBand="0" w:evenHBand="0" w:firstRowFirstColumn="0" w:firstRowLastColumn="0" w:lastRowFirstColumn="0" w:lastRowLastColumn="0"/>
-            </w:pPr>
-            <w:r>
+              <w:tabs>
+                <w:tab w:val="left" w:pos="642"/>
+              </w:tabs>
+              <w:cnfStyle w:val="000000000000" w:firstRow="0" w:lastRow="0" w:firstColumn="0" w:lastColumn="0" w:oddVBand="0" w:evenVBand="0" w:oddHBand="0" w:evenHBand="0" w:firstRowFirstColumn="0" w:firstRowLastColumn="0" w:lastRowFirstColumn="0" w:lastRowLastColumn="0"/>
+              <w:rPr>
+                <w:rFonts w:cs="Times New Roman"/>
+              </w:rPr>
+            </w:pPr>
+            <w:r>
+              <w:rPr>
+                <w:rFonts w:cs="Times New Roman"/>
+              </w:rPr>
               <w:t>0.</w:t>
             </w:r>
+            <w:r>
+              <w:rPr>
+                <w:rFonts w:cs="Times New Roman"/>
+              </w:rPr>
+              <w:t>2480</w:t>
+            </w:r>
           </w:p>
         </w:tc>
         <w:tc>
@@ -631,11 +900,26 @@
           <w:p>
             <w:pPr>
               <w:cnfStyle w:val="000000000000" w:firstRow="0" w:lastRow="0" w:firstColumn="0" w:lastColumn="0" w:oddVBand="0" w:evenVBand="0" w:oddHBand="0" w:evenHBand="0" w:firstRowFirstColumn="0" w:firstRowLastColumn="0" w:lastRowFirstColumn="0" w:lastRowLastColumn="0"/>
-            </w:pPr>
-            <w:r>
+              <w:rPr>
+                <w:rFonts w:cs="Times New Roman"/>
+                <w:b/>
+                <w:bCs/>
+              </w:rPr>
+            </w:pPr>
+            <w:r>
+              <w:rPr>
+                <w:rFonts w:cs="Times New Roman"/>
+                <w:b/>
+                <w:bCs/>
+              </w:rPr>
               <w:t>0.</w:t>
             </w:r>
             <w:r>
+              <w:rPr>
+                <w:rFonts w:cs="Times New Roman"/>
+                <w:b/>
+                <w:bCs/>
+              </w:rPr>
               <w:t>3267</w:t>
             </w:r>
           </w:p>
@@ -651,9 +935,21 @@
           <w:p>
             <w:pPr>
               <w:cnfStyle w:val="000000000000" w:firstRow="0" w:lastRow="0" w:firstColumn="0" w:lastColumn="0" w:oddVBand="0" w:evenVBand="0" w:oddHBand="0" w:evenHBand="0" w:firstRowFirstColumn="0" w:firstRowLastColumn="0" w:lastRowFirstColumn="0" w:lastRowLastColumn="0"/>
-            </w:pPr>
-            <w:r>
+              <w:rPr>
+                <w:rFonts w:cs="Times New Roman"/>
+              </w:rPr>
+            </w:pPr>
+            <w:r>
+              <w:rPr>
+                <w:rFonts w:cs="Times New Roman"/>
+              </w:rPr>
               <w:t>0.</w:t>
+            </w:r>
+            <w:r>
+              <w:rPr>
+                <w:rFonts w:cs="Times New Roman"/>
+              </w:rPr>
+              <w:t>2556</w:t>
             </w:r>
           </w:p>
         </w:tc>
@@ -674,7 +970,15 @@
             </w:tcBorders>
             <w:shd w:val="clear" w:color="auto" w:fill="auto"/>
           </w:tcPr>
-          <w:p/>
+          <w:p>
+            <w:pPr>
+              <w:rPr>
+                <w:rFonts w:cs="Times New Roman"/>
+                <w:b w:val="0"/>
+                <w:bCs w:val="0"/>
+              </w:rPr>
+            </w:pPr>
+          </w:p>
         </w:tc>
         <w:tc>
           <w:tcPr>
@@ -693,8 +997,14 @@
                 <w:tab w:val="left" w:pos="1418"/>
               </w:tabs>
               <w:cnfStyle w:val="000000100000" w:firstRow="0" w:lastRow="0" w:firstColumn="0" w:lastColumn="0" w:oddVBand="0" w:evenVBand="0" w:oddHBand="1" w:evenHBand="0" w:firstRowFirstColumn="0" w:firstRowLastColumn="0" w:lastRowFirstColumn="0" w:lastRowLastColumn="0"/>
-            </w:pPr>
-            <w:r>
+              <w:rPr>
+                <w:rFonts w:cs="Times New Roman"/>
+              </w:rPr>
+            </w:pPr>
+            <w:r>
+              <w:rPr>
+                <w:rFonts w:cs="Times New Roman"/>
+              </w:rPr>
               <w:tab/>
             </w:r>
           </w:p>
@@ -713,6 +1023,9 @@
           <w:p>
             <w:pPr>
               <w:cnfStyle w:val="000000100000" w:firstRow="0" w:lastRow="0" w:firstColumn="0" w:lastColumn="0" w:oddVBand="0" w:evenVBand="0" w:oddHBand="1" w:evenHBand="0" w:firstRowFirstColumn="0" w:firstRowLastColumn="0" w:lastRowFirstColumn="0" w:lastRowLastColumn="0"/>
+              <w:rPr>
+                <w:rFonts w:cs="Times New Roman"/>
+              </w:rPr>
             </w:pPr>
           </w:p>
         </w:tc>
@@ -738,12 +1051,14 @@
                 <w:tab w:val="left" w:pos="863"/>
               </w:tabs>
               <w:rPr>
+                <w:rFonts w:cs="Times New Roman"/>
                 <w:b w:val="0"/>
                 <w:bCs w:val="0"/>
               </w:rPr>
             </w:pPr>
             <w:r>
               <w:rPr>
+                <w:rFonts w:cs="Times New Roman"/>
                 <w:b w:val="0"/>
                 <w:bCs w:val="0"/>
               </w:rPr>
@@ -751,6 +1066,7 @@
             </w:r>
             <w:r>
               <w:rPr>
+                <w:rFonts w:cs="Times New Roman"/>
                 <w:b w:val="0"/>
                 <w:bCs w:val="0"/>
               </w:rPr>
@@ -769,12 +1085,24 @@
           <w:p>
             <w:pPr>
               <w:cnfStyle w:val="000000000000" w:firstRow="0" w:lastRow="0" w:firstColumn="0" w:lastColumn="0" w:oddVBand="0" w:evenVBand="0" w:oddHBand="0" w:evenHBand="0" w:firstRowFirstColumn="0" w:firstRowLastColumn="0" w:lastRowFirstColumn="0" w:lastRowLastColumn="0"/>
-            </w:pPr>
-            <w:r>
+              <w:rPr>
+                <w:rFonts w:cs="Times New Roman"/>
+              </w:rPr>
+            </w:pPr>
+            <w:r>
+              <w:rPr>
+                <w:rFonts w:cs="Times New Roman"/>
+              </w:rPr>
               <w:t>0.</w:t>
             </w:r>
             <w:r>
-              <w:t>0075</w:t>
+              <w:t xml:space="preserve"> </w:t>
+            </w:r>
+            <w:r>
+              <w:rPr>
+                <w:rFonts w:cs="Times New Roman"/>
+              </w:rPr>
+              <w:t>0013</w:t>
             </w:r>
           </w:p>
         </w:tc>
@@ -788,10 +1116,25 @@
           <w:p>
             <w:pPr>
               <w:cnfStyle w:val="000000000000" w:firstRow="0" w:lastRow="0" w:firstColumn="0" w:lastColumn="0" w:oddVBand="0" w:evenVBand="0" w:oddHBand="0" w:evenHBand="0" w:firstRowFirstColumn="0" w:firstRowLastColumn="0" w:lastRowFirstColumn="0" w:lastRowLastColumn="0"/>
-            </w:pPr>
-            <w:r>
+              <w:rPr>
+                <w:rFonts w:cs="Times New Roman"/>
+              </w:rPr>
+            </w:pPr>
+            <w:r>
+              <w:rPr>
+                <w:rFonts w:cs="Times New Roman"/>
+              </w:rPr>
               <w:t>0.</w:t>
             </w:r>
+            <w:r>
+              <w:t xml:space="preserve"> </w:t>
+            </w:r>
+            <w:r>
+              <w:rPr>
+                <w:rFonts w:cs="Times New Roman"/>
+              </w:rPr>
+              <w:t>0005</w:t>
+            </w:r>
           </w:p>
         </w:tc>
         <w:tc>
@@ -804,12 +1147,30 @@
           <w:p>
             <w:pPr>
               <w:cnfStyle w:val="000000000000" w:firstRow="0" w:lastRow="0" w:firstColumn="0" w:lastColumn="0" w:oddVBand="0" w:evenVBand="0" w:oddHBand="0" w:evenHBand="0" w:firstRowFirstColumn="0" w:firstRowLastColumn="0" w:lastRowFirstColumn="0" w:lastRowLastColumn="0"/>
-            </w:pPr>
-            <w:r>
+              <w:rPr>
+                <w:rFonts w:cs="Times New Roman"/>
+                <w:b/>
+                <w:bCs/>
+              </w:rPr>
+            </w:pPr>
+            <w:r>
+              <w:rPr>
+                <w:rFonts w:cs="Times New Roman"/>
+                <w:b/>
+                <w:bCs/>
+              </w:rPr>
               <w:t>0.</w:t>
             </w:r>
             <w:r>
-              <w:t>1985</w:t>
+              <w:t xml:space="preserve"> </w:t>
+            </w:r>
+            <w:r>
+              <w:rPr>
+                <w:rFonts w:cs="Times New Roman"/>
+                <w:b/>
+                <w:bCs/>
+              </w:rPr>
+              <w:t>3080</w:t>
             </w:r>
           </w:p>
         </w:tc>
@@ -824,9 +1185,24 @@
           <w:p>
             <w:pPr>
               <w:cnfStyle w:val="000000000000" w:firstRow="0" w:lastRow="0" w:firstColumn="0" w:lastColumn="0" w:oddVBand="0" w:evenVBand="0" w:oddHBand="0" w:evenHBand="0" w:firstRowFirstColumn="0" w:firstRowLastColumn="0" w:lastRowFirstColumn="0" w:lastRowLastColumn="0"/>
-            </w:pPr>
-            <w:r>
+              <w:rPr>
+                <w:rFonts w:cs="Times New Roman"/>
+              </w:rPr>
+            </w:pPr>
+            <w:r>
+              <w:rPr>
+                <w:rFonts w:cs="Times New Roman"/>
+              </w:rPr>
               <w:t>0.</w:t>
+            </w:r>
+            <w:r>
+              <w:t xml:space="preserve"> </w:t>
+            </w:r>
+            <w:r>
+              <w:rPr>
+                <w:rFonts w:cs="Times New Roman"/>
+              </w:rPr>
+              <w:t>3038</w:t>
             </w:r>
           </w:p>
         </w:tc>
@@ -841,10 +1217,25 @@
           <w:p>
             <w:pPr>
               <w:cnfStyle w:val="000000000000" w:firstRow="0" w:lastRow="0" w:firstColumn="0" w:lastColumn="0" w:oddVBand="0" w:evenVBand="0" w:oddHBand="0" w:evenHBand="0" w:firstRowFirstColumn="0" w:firstRowLastColumn="0" w:lastRowFirstColumn="0" w:lastRowLastColumn="0"/>
-            </w:pPr>
-            <w:r>
+              <w:rPr>
+                <w:rFonts w:cs="Times New Roman"/>
+              </w:rPr>
+            </w:pPr>
+            <w:r>
+              <w:rPr>
+                <w:rFonts w:cs="Times New Roman"/>
+              </w:rPr>
               <w:t>0.</w:t>
             </w:r>
+            <w:r>
+              <w:t xml:space="preserve"> </w:t>
+            </w:r>
+            <w:r>
+              <w:rPr>
+                <w:rFonts w:cs="Times New Roman"/>
+              </w:rPr>
+              <w:t>0013</w:t>
+            </w:r>
           </w:p>
         </w:tc>
         <w:tc>
@@ -857,10 +1248,25 @@
           <w:p>
             <w:pPr>
               <w:cnfStyle w:val="000000000000" w:firstRow="0" w:lastRow="0" w:firstColumn="0" w:lastColumn="0" w:oddVBand="0" w:evenVBand="0" w:oddHBand="0" w:evenHBand="0" w:firstRowFirstColumn="0" w:firstRowLastColumn="0" w:lastRowFirstColumn="0" w:lastRowLastColumn="0"/>
-            </w:pPr>
-            <w:r>
+              <w:rPr>
+                <w:rFonts w:cs="Times New Roman"/>
+              </w:rPr>
+            </w:pPr>
+            <w:r>
+              <w:rPr>
+                <w:rFonts w:cs="Times New Roman"/>
+              </w:rPr>
               <w:t>0.</w:t>
             </w:r>
+            <w:r>
+              <w:t xml:space="preserve"> </w:t>
+            </w:r>
+            <w:r>
+              <w:rPr>
+                <w:rFonts w:cs="Times New Roman"/>
+              </w:rPr>
+              <w:t>1129</w:t>
+            </w:r>
           </w:p>
         </w:tc>
         <w:tc>
@@ -873,12 +1279,24 @@
           <w:p>
             <w:pPr>
               <w:cnfStyle w:val="000000000000" w:firstRow="0" w:lastRow="0" w:firstColumn="0" w:lastColumn="0" w:oddVBand="0" w:evenVBand="0" w:oddHBand="0" w:evenHBand="0" w:firstRowFirstColumn="0" w:firstRowLastColumn="0" w:lastRowFirstColumn="0" w:lastRowLastColumn="0"/>
-            </w:pPr>
-            <w:r>
+              <w:rPr>
+                <w:rFonts w:cs="Times New Roman"/>
+              </w:rPr>
+            </w:pPr>
+            <w:r>
+              <w:rPr>
+                <w:rFonts w:cs="Times New Roman"/>
+              </w:rPr>
               <w:t>0.</w:t>
             </w:r>
             <w:r>
-              <w:t>1973</w:t>
+              <w:t xml:space="preserve"> </w:t>
+            </w:r>
+            <w:r>
+              <w:rPr>
+                <w:rFonts w:cs="Times New Roman"/>
+              </w:rPr>
+              <w:t>3045</w:t>
             </w:r>
           </w:p>
         </w:tc>
@@ -893,9 +1311,24 @@
           <w:p>
             <w:pPr>
               <w:cnfStyle w:val="000000000000" w:firstRow="0" w:lastRow="0" w:firstColumn="0" w:lastColumn="0" w:oddVBand="0" w:evenVBand="0" w:oddHBand="0" w:evenHBand="0" w:firstRowFirstColumn="0" w:firstRowLastColumn="0" w:lastRowFirstColumn="0" w:lastRowLastColumn="0"/>
-            </w:pPr>
-            <w:r>
+              <w:rPr>
+                <w:rFonts w:cs="Times New Roman"/>
+              </w:rPr>
+            </w:pPr>
+            <w:r>
+              <w:rPr>
+                <w:rFonts w:cs="Times New Roman"/>
+              </w:rPr>
               <w:t>0.</w:t>
+            </w:r>
+            <w:r>
+              <w:t xml:space="preserve"> </w:t>
+            </w:r>
+            <w:r>
+              <w:rPr>
+                <w:rFonts w:cs="Times New Roman"/>
+              </w:rPr>
+              <w:t>3026</w:t>
             </w:r>
           </w:p>
         </w:tc>
@@ -918,7 +1351,19 @@
             <w:shd w:val="clear" w:color="auto" w:fill="auto"/>
           </w:tcPr>
           <w:p>
-            <w:r>
+            <w:pPr>
+              <w:rPr>
+                <w:rFonts w:cs="Times New Roman"/>
+                <w:b w:val="0"/>
+                <w:bCs w:val="0"/>
+              </w:rPr>
+            </w:pPr>
+            <w:r>
+              <w:rPr>
+                <w:rFonts w:cs="Times New Roman"/>
+                <w:b w:val="0"/>
+                <w:bCs w:val="0"/>
+              </w:rPr>
               <w:tab/>
             </w:r>
           </w:p>
@@ -942,12 +1387,14 @@
           <w:p>
             <w:pPr>
               <w:rPr>
+                <w:rFonts w:cs="Times New Roman"/>
                 <w:b w:val="0"/>
                 <w:bCs w:val="0"/>
               </w:rPr>
             </w:pPr>
             <w:r>
               <w:rPr>
+                <w:rFonts w:cs="Times New Roman"/>
                 <w:b w:val="0"/>
                 <w:bCs w:val="0"/>
               </w:rPr>
@@ -966,11 +1413,20 @@
           <w:p>
             <w:pPr>
               <w:cnfStyle w:val="000000000000" w:firstRow="0" w:lastRow="0" w:firstColumn="0" w:lastColumn="0" w:oddVBand="0" w:evenVBand="0" w:oddHBand="0" w:evenHBand="0" w:firstRowFirstColumn="0" w:firstRowLastColumn="0" w:lastRowFirstColumn="0" w:lastRowLastColumn="0"/>
-            </w:pPr>
-            <w:r>
+              <w:rPr>
+                <w:rFonts w:cs="Times New Roman"/>
+              </w:rPr>
+            </w:pPr>
+            <w:r>
+              <w:rPr>
+                <w:rFonts w:cs="Times New Roman"/>
+              </w:rPr>
               <w:t>0.</w:t>
             </w:r>
             <w:r>
+              <w:rPr>
+                <w:rFonts w:cs="Times New Roman"/>
+              </w:rPr>
               <w:t>2477</w:t>
             </w:r>
           </w:p>
@@ -985,10 +1441,22 @@
           <w:p>
             <w:pPr>
               <w:cnfStyle w:val="000000000000" w:firstRow="0" w:lastRow="0" w:firstColumn="0" w:lastColumn="0" w:oddVBand="0" w:evenVBand="0" w:oddHBand="0" w:evenHBand="0" w:firstRowFirstColumn="0" w:firstRowLastColumn="0" w:lastRowFirstColumn="0" w:lastRowLastColumn="0"/>
-            </w:pPr>
-            <w:r>
+              <w:rPr>
+                <w:rFonts w:cs="Times New Roman"/>
+              </w:rPr>
+            </w:pPr>
+            <w:r>
+              <w:rPr>
+                <w:rFonts w:cs="Times New Roman"/>
+              </w:rPr>
               <w:t>0.</w:t>
             </w:r>
+            <w:r>
+              <w:rPr>
+                <w:rFonts w:cs="Times New Roman"/>
+              </w:rPr>
+              <w:t>2931</w:t>
+            </w:r>
           </w:p>
         </w:tc>
         <w:tc>
@@ -997,15 +1465,25 @@
             <w:tcBorders>
               <w:top w:val="single" w:sz="12" w:space="0" w:color="E97132" w:themeColor="accent2"/>
             </w:tcBorders>
-          </w:tcPr>
-          <w:p>
-            <w:pPr>
-              <w:cnfStyle w:val="000000000000" w:firstRow="0" w:lastRow="0" w:firstColumn="0" w:lastColumn="0" w:oddVBand="0" w:evenVBand="0" w:oddHBand="0" w:evenHBand="0" w:firstRowFirstColumn="0" w:firstRowLastColumn="0" w:lastRowFirstColumn="0" w:lastRowLastColumn="0"/>
-            </w:pPr>
-            <w:r>
+            <w:shd w:val="clear" w:color="auto" w:fill="F1A983" w:themeFill="accent2" w:themeFillTint="99"/>
+          </w:tcPr>
+          <w:p>
+            <w:pPr>
+              <w:cnfStyle w:val="000000000000" w:firstRow="0" w:lastRow="0" w:firstColumn="0" w:lastColumn="0" w:oddVBand="0" w:evenVBand="0" w:oddHBand="0" w:evenHBand="0" w:firstRowFirstColumn="0" w:firstRowLastColumn="0" w:lastRowFirstColumn="0" w:lastRowLastColumn="0"/>
+              <w:rPr>
+                <w:rFonts w:cs="Times New Roman"/>
+              </w:rPr>
+            </w:pPr>
+            <w:r>
+              <w:rPr>
+                <w:rFonts w:cs="Times New Roman"/>
+              </w:rPr>
               <w:t>0.</w:t>
             </w:r>
             <w:r>
+              <w:rPr>
+                <w:rFonts w:cs="Times New Roman"/>
+              </w:rPr>
               <w:t>3986</w:t>
             </w:r>
           </w:p>
@@ -1017,101 +1495,116 @@
               <w:top w:val="single" w:sz="12" w:space="0" w:color="E97132" w:themeColor="accent2"/>
               <w:right w:val="single" w:sz="12" w:space="0" w:color="E97132" w:themeColor="accent2"/>
             </w:tcBorders>
-            <w:shd w:val="clear" w:color="auto" w:fill="F6C5AC" w:themeFill="accent2" w:themeFillTint="66"/>
-          </w:tcPr>
-          <w:p>
-            <w:pPr>
-              <w:cnfStyle w:val="000000000000" w:firstRow="0" w:lastRow="0" w:firstColumn="0" w:lastColumn="0" w:oddVBand="0" w:evenVBand="0" w:oddHBand="0" w:evenHBand="0" w:firstRowFirstColumn="0" w:firstRowLastColumn="0" w:lastRowFirstColumn="0" w:lastRowLastColumn="0"/>
-              <w:rPr>
+          </w:tcPr>
+          <w:p>
+            <w:pPr>
+              <w:cnfStyle w:val="000000000000" w:firstRow="0" w:lastRow="0" w:firstColumn="0" w:lastColumn="0" w:oddVBand="0" w:evenVBand="0" w:oddHBand="0" w:evenHBand="0" w:firstRowFirstColumn="0" w:firstRowLastColumn="0" w:lastRowFirstColumn="0" w:lastRowLastColumn="0"/>
+              <w:rPr>
+                <w:rFonts w:cs="Times New Roman"/>
+              </w:rPr>
+            </w:pPr>
+            <w:r>
+              <w:rPr>
+                <w:rFonts w:cs="Times New Roman"/>
+              </w:rPr>
+              <w:t>0.</w:t>
+            </w:r>
+            <w:r>
+              <w:rPr>
+                <w:rFonts w:cs="Times New Roman"/>
+              </w:rPr>
+              <w:t>3654</w:t>
+            </w:r>
+          </w:p>
+        </w:tc>
+        <w:tc>
+          <w:tcPr>
+            <w:tcW w:w="1484" w:type="dxa"/>
+            <w:tcBorders>
+              <w:top w:val="single" w:sz="12" w:space="0" w:color="E97132" w:themeColor="accent2"/>
+              <w:left w:val="single" w:sz="12" w:space="0" w:color="E97132" w:themeColor="accent2"/>
+            </w:tcBorders>
+          </w:tcPr>
+          <w:p>
+            <w:pPr>
+              <w:cnfStyle w:val="000000000000" w:firstRow="0" w:lastRow="0" w:firstColumn="0" w:lastColumn="0" w:oddVBand="0" w:evenVBand="0" w:oddHBand="0" w:evenHBand="0" w:firstRowFirstColumn="0" w:firstRowLastColumn="0" w:lastRowFirstColumn="0" w:lastRowLastColumn="0"/>
+              <w:rPr>
+                <w:rFonts w:cs="Times New Roman"/>
+              </w:rPr>
+            </w:pPr>
+            <w:r>
+              <w:rPr>
+                <w:rFonts w:cs="Times New Roman"/>
+              </w:rPr>
+              <w:t>0.</w:t>
+            </w:r>
+            <w:r>
+              <w:rPr>
+                <w:rFonts w:cs="Times New Roman"/>
+              </w:rPr>
+              <w:t>2892</w:t>
+            </w:r>
+          </w:p>
+        </w:tc>
+        <w:tc>
+          <w:tcPr>
+            <w:tcW w:w="1484" w:type="dxa"/>
+            <w:tcBorders>
+              <w:top w:val="single" w:sz="12" w:space="0" w:color="E97132" w:themeColor="accent2"/>
+            </w:tcBorders>
+          </w:tcPr>
+          <w:p>
+            <w:pPr>
+              <w:cnfStyle w:val="000000000000" w:firstRow="0" w:lastRow="0" w:firstColumn="0" w:lastColumn="0" w:oddVBand="0" w:evenVBand="0" w:oddHBand="0" w:evenHBand="0" w:firstRowFirstColumn="0" w:firstRowLastColumn="0" w:lastRowFirstColumn="0" w:lastRowLastColumn="0"/>
+              <w:rPr>
+                <w:rFonts w:cs="Times New Roman"/>
+              </w:rPr>
+            </w:pPr>
+            <w:r>
+              <w:rPr>
+                <w:rFonts w:cs="Times New Roman"/>
+              </w:rPr>
+              <w:t>0.</w:t>
+            </w:r>
+            <w:r>
+              <w:rPr>
+                <w:rFonts w:cs="Times New Roman"/>
+              </w:rPr>
+              <w:t>3088</w:t>
+            </w:r>
+          </w:p>
+        </w:tc>
+        <w:tc>
+          <w:tcPr>
+            <w:tcW w:w="1347" w:type="dxa"/>
+            <w:tcBorders>
+              <w:top w:val="single" w:sz="12" w:space="0" w:color="E97132" w:themeColor="accent2"/>
+            </w:tcBorders>
+            <w:shd w:val="clear" w:color="auto" w:fill="E97132" w:themeFill="accent2"/>
+          </w:tcPr>
+          <w:p>
+            <w:pPr>
+              <w:cnfStyle w:val="000000000000" w:firstRow="0" w:lastRow="0" w:firstColumn="0" w:lastColumn="0" w:oddVBand="0" w:evenVBand="0" w:oddHBand="0" w:evenHBand="0" w:firstRowFirstColumn="0" w:firstRowLastColumn="0" w:lastRowFirstColumn="0" w:lastRowLastColumn="0"/>
+              <w:rPr>
+                <w:rFonts w:cs="Times New Roman"/>
                 <w:b/>
                 <w:bCs/>
               </w:rPr>
             </w:pPr>
             <w:r>
               <w:rPr>
+                <w:rFonts w:cs="Times New Roman"/>
                 <w:b/>
                 <w:bCs/>
               </w:rPr>
-              <w:t>0.</w:t>
-            </w:r>
-          </w:p>
-        </w:tc>
-        <w:tc>
-          <w:tcPr>
-            <w:tcW w:w="1484" w:type="dxa"/>
-            <w:tcBorders>
-              <w:top w:val="single" w:sz="12" w:space="0" w:color="E97132" w:themeColor="accent2"/>
-              <w:left w:val="single" w:sz="12" w:space="0" w:color="E97132" w:themeColor="accent2"/>
-            </w:tcBorders>
-            <w:shd w:val="clear" w:color="auto" w:fill="F6C5AC" w:themeFill="accent2" w:themeFillTint="66"/>
-          </w:tcPr>
-          <w:p>
-            <w:pPr>
-              <w:cnfStyle w:val="000000000000" w:firstRow="0" w:lastRow="0" w:firstColumn="0" w:lastColumn="0" w:oddVBand="0" w:evenVBand="0" w:oddHBand="0" w:evenHBand="0" w:firstRowFirstColumn="0" w:firstRowLastColumn="0" w:lastRowFirstColumn="0" w:lastRowLastColumn="0"/>
-              <w:rPr>
+              <w:t>0.4</w:t>
+            </w:r>
+            <w:r>
+              <w:rPr>
+                <w:rFonts w:cs="Times New Roman"/>
                 <w:b/>
                 <w:bCs/>
               </w:rPr>
-            </w:pPr>
-            <w:r>
-              <w:rPr>
-                <w:b/>
-                <w:bCs/>
-              </w:rPr>
-              <w:t>0.</w:t>
-            </w:r>
-            <w:r>
-              <w:t xml:space="preserve"> </w:t>
-            </w:r>
-            <w:r>
-              <w:rPr>
-                <w:b/>
-                <w:bCs/>
-              </w:rPr>
-              <w:t>2892</w:t>
-            </w:r>
-          </w:p>
-        </w:tc>
-        <w:tc>
-          <w:tcPr>
-            <w:tcW w:w="1484" w:type="dxa"/>
-            <w:tcBorders>
-              <w:top w:val="single" w:sz="12" w:space="0" w:color="E97132" w:themeColor="accent2"/>
-            </w:tcBorders>
-            <w:shd w:val="clear" w:color="auto" w:fill="F6C5AC" w:themeFill="accent2" w:themeFillTint="66"/>
-          </w:tcPr>
-          <w:p>
-            <w:pPr>
-              <w:cnfStyle w:val="000000000000" w:firstRow="0" w:lastRow="0" w:firstColumn="0" w:lastColumn="0" w:oddVBand="0" w:evenVBand="0" w:oddHBand="0" w:evenHBand="0" w:firstRowFirstColumn="0" w:firstRowLastColumn="0" w:lastRowFirstColumn="0" w:lastRowLastColumn="0"/>
-              <w:rPr>
-                <w:b/>
-                <w:bCs/>
-              </w:rPr>
-            </w:pPr>
-            <w:r>
-              <w:rPr>
-                <w:b/>
-                <w:bCs/>
-              </w:rPr>
-              <w:t>0.</w:t>
-            </w:r>
-          </w:p>
-        </w:tc>
-        <w:tc>
-          <w:tcPr>
-            <w:tcW w:w="1347" w:type="dxa"/>
-            <w:tcBorders>
-              <w:top w:val="single" w:sz="12" w:space="0" w:color="E97132" w:themeColor="accent2"/>
-            </w:tcBorders>
-          </w:tcPr>
-          <w:p>
-            <w:pPr>
-              <w:cnfStyle w:val="000000000000" w:firstRow="0" w:lastRow="0" w:firstColumn="0" w:lastColumn="0" w:oddVBand="0" w:evenVBand="0" w:oddHBand="0" w:evenHBand="0" w:firstRowFirstColumn="0" w:firstRowLastColumn="0" w:lastRowFirstColumn="0" w:lastRowLastColumn="0"/>
-            </w:pPr>
-            <w:r>
-              <w:t>0.4</w:t>
-            </w:r>
-            <w:r>
               <w:t>107</w:t>
             </w:r>
           </w:p>
@@ -1123,22 +1616,42 @@
               <w:top w:val="single" w:sz="12" w:space="0" w:color="E97132" w:themeColor="accent2"/>
               <w:right w:val="single" w:sz="12" w:space="0" w:color="E97132" w:themeColor="accent2"/>
             </w:tcBorders>
-            <w:shd w:val="clear" w:color="auto" w:fill="F6C5AC" w:themeFill="accent2" w:themeFillTint="66"/>
-          </w:tcPr>
-          <w:p>
-            <w:pPr>
-              <w:cnfStyle w:val="000000000000" w:firstRow="0" w:lastRow="0" w:firstColumn="0" w:lastColumn="0" w:oddVBand="0" w:evenVBand="0" w:oddHBand="0" w:evenHBand="0" w:firstRowFirstColumn="0" w:firstRowLastColumn="0" w:lastRowFirstColumn="0" w:lastRowLastColumn="0"/>
-              <w:rPr>
-                <w:b/>
-                <w:bCs/>
-              </w:rPr>
-            </w:pPr>
-            <w:r>
-              <w:rPr>
-                <w:b/>
-                <w:bCs/>
+          </w:tcPr>
+          <w:p>
+            <w:pPr>
+              <w:cnfStyle w:val="000000000000" w:firstRow="0" w:lastRow="0" w:firstColumn="0" w:lastColumn="0" w:oddVBand="0" w:evenVBand="0" w:oddHBand="0" w:evenHBand="0" w:firstRowFirstColumn="0" w:firstRowLastColumn="0" w:lastRowFirstColumn="0" w:lastRowLastColumn="0"/>
+              <w:rPr>
+                <w:rFonts w:cs="Times New Roman"/>
+              </w:rPr>
+            </w:pPr>
+            <w:r>
+              <w:rPr>
+                <w:rFonts w:cs="Times New Roman"/>
               </w:rPr>
               <w:t>0.</w:t>
+            </w:r>
+            <w:r>
+              <w:rPr>
+                <w:rFonts w:cs="Times New Roman"/>
+              </w:rPr>
+              <w:t>3739</w:t>
+            </w:r>
+          </w:p>
+          <w:p>
+            <w:pPr>
+              <w:tabs>
+                <w:tab w:val="left" w:pos="736"/>
+              </w:tabs>
+              <w:cnfStyle w:val="000000000000" w:firstRow="0" w:lastRow="0" w:firstColumn="0" w:lastColumn="0" w:oddVBand="0" w:evenVBand="0" w:oddHBand="0" w:evenHBand="0" w:firstRowFirstColumn="0" w:firstRowLastColumn="0" w:lastRowFirstColumn="0" w:lastRowLastColumn="0"/>
+              <w:rPr>
+                <w:rFonts w:cs="Times New Roman"/>
+              </w:rPr>
+            </w:pPr>
+            <w:r>
+              <w:rPr>
+                <w:rFonts w:cs="Times New Roman"/>
+              </w:rPr>
+              <w:tab/>
             </w:r>
           </w:p>
         </w:tc>
@@ -1158,7 +1671,15 @@
             </w:tcBorders>
             <w:shd w:val="clear" w:color="auto" w:fill="auto"/>
           </w:tcPr>
-          <w:p/>
+          <w:p>
+            <w:pPr>
+              <w:rPr>
+                <w:rFonts w:cs="Times New Roman"/>
+                <w:b w:val="0"/>
+                <w:bCs w:val="0"/>
+              </w:rPr>
+            </w:pPr>
+          </w:p>
         </w:tc>
         <w:tc>
           <w:tcPr>
@@ -1173,6 +1694,9 @@
           <w:p>
             <w:pPr>
               <w:cnfStyle w:val="000000100000" w:firstRow="0" w:lastRow="0" w:firstColumn="0" w:lastColumn="0" w:oddVBand="0" w:evenVBand="0" w:oddHBand="1" w:evenHBand="0" w:firstRowFirstColumn="0" w:firstRowLastColumn="0" w:lastRowFirstColumn="0" w:lastRowLastColumn="0"/>
+              <w:rPr>
+                <w:rFonts w:cs="Times New Roman"/>
+              </w:rPr>
             </w:pPr>
           </w:p>
         </w:tc>
@@ -1189,6 +1713,9 @@
           <w:p>
             <w:pPr>
               <w:cnfStyle w:val="000000100000" w:firstRow="0" w:lastRow="0" w:firstColumn="0" w:lastColumn="0" w:oddVBand="0" w:evenVBand="0" w:oddHBand="1" w:evenHBand="0" w:firstRowFirstColumn="0" w:firstRowLastColumn="0" w:lastRowFirstColumn="0" w:lastRowLastColumn="0"/>
+              <w:rPr>
+                <w:rFonts w:cs="Times New Roman"/>
+              </w:rPr>
             </w:pPr>
           </w:p>
         </w:tc>
@@ -1209,7 +1736,19 @@
             <w:shd w:val="clear" w:color="auto" w:fill="E97132" w:themeFill="accent2"/>
           </w:tcPr>
           <w:p>
-            <w:r>
+            <w:pPr>
+              <w:rPr>
+                <w:rFonts w:cs="Times New Roman"/>
+                <w:b w:val="0"/>
+                <w:bCs w:val="0"/>
+              </w:rPr>
+            </w:pPr>
+            <w:r>
+              <w:rPr>
+                <w:rFonts w:cs="Times New Roman"/>
+                <w:b w:val="0"/>
+                <w:bCs w:val="0"/>
+              </w:rPr>
               <w:t>UMAP+AC</w:t>
             </w:r>
           </w:p>
@@ -1221,78 +1760,184 @@
               <w:left w:val="single" w:sz="12" w:space="0" w:color="E97132" w:themeColor="accent2"/>
               <w:bottom w:val="single" w:sz="2" w:space="0" w:color="E97132" w:themeColor="accent2"/>
             </w:tcBorders>
-            <w:shd w:val="clear" w:color="auto" w:fill="F6C5AC" w:themeFill="accent2" w:themeFillTint="66"/>
-          </w:tcPr>
-          <w:p>
-            <w:pPr>
-              <w:cnfStyle w:val="000000000000" w:firstRow="0" w:lastRow="0" w:firstColumn="0" w:lastColumn="0" w:oddVBand="0" w:evenVBand="0" w:oddHBand="0" w:evenHBand="0" w:firstRowFirstColumn="0" w:firstRowLastColumn="0" w:lastRowFirstColumn="0" w:lastRowLastColumn="0"/>
-              <w:rPr>
+          </w:tcPr>
+          <w:p>
+            <w:pPr>
+              <w:cnfStyle w:val="000000000000" w:firstRow="0" w:lastRow="0" w:firstColumn="0" w:lastColumn="0" w:oddVBand="0" w:evenVBand="0" w:oddHBand="0" w:evenHBand="0" w:firstRowFirstColumn="0" w:firstRowLastColumn="0" w:lastRowFirstColumn="0" w:lastRowLastColumn="0"/>
+              <w:rPr>
+                <w:rFonts w:cs="Times New Roman"/>
+              </w:rPr>
+            </w:pPr>
+            <w:r>
+              <w:rPr>
+                <w:rFonts w:cs="Times New Roman"/>
+              </w:rPr>
+              <w:t>0.2516</w:t>
+            </w:r>
+          </w:p>
+        </w:tc>
+        <w:tc>
+          <w:tcPr>
+            <w:tcW w:w="1484" w:type="dxa"/>
+            <w:tcBorders>
+              <w:bottom w:val="single" w:sz="2" w:space="0" w:color="E97132" w:themeColor="accent2"/>
+            </w:tcBorders>
+          </w:tcPr>
+          <w:p>
+            <w:pPr>
+              <w:pStyle w:val="HTMLPreformatted"/>
+              <w:wordWrap w:val="0"/>
+              <w:cnfStyle w:val="000000000000" w:firstRow="0" w:lastRow="0" w:firstColumn="0" w:lastColumn="0" w:oddVBand="0" w:evenVBand="0" w:oddHBand="0" w:evenHBand="0" w:firstRowFirstColumn="0" w:firstRowLastColumn="0" w:lastRowFirstColumn="0" w:lastRowLastColumn="0"/>
+              <w:rPr>
+                <w:rFonts w:ascii="Times New Roman" w:hAnsi="Times New Roman" w:cs="Times New Roman"/>
+                <w:sz w:val="24"/>
+                <w:szCs w:val="24"/>
+              </w:rPr>
+            </w:pPr>
+            <w:r>
+              <w:rPr>
+                <w:rFonts w:ascii="Times New Roman" w:hAnsi="Times New Roman" w:cs="Times New Roman"/>
+                <w:sz w:val="24"/>
+                <w:szCs w:val="24"/>
+              </w:rPr>
+              <w:t>0.3055</w:t>
+            </w:r>
+          </w:p>
+          <w:p>
+            <w:pPr>
+              <w:cnfStyle w:val="000000000000" w:firstRow="0" w:lastRow="0" w:firstColumn="0" w:lastColumn="0" w:oddVBand="0" w:evenVBand="0" w:oddHBand="0" w:evenHBand="0" w:firstRowFirstColumn="0" w:firstRowLastColumn="0" w:lastRowFirstColumn="0" w:lastRowLastColumn="0"/>
+              <w:rPr>
+                <w:rFonts w:cs="Times New Roman"/>
+              </w:rPr>
+            </w:pPr>
+          </w:p>
+        </w:tc>
+        <w:tc>
+          <w:tcPr>
+            <w:tcW w:w="1347" w:type="dxa"/>
+            <w:tcBorders>
+              <w:bottom w:val="single" w:sz="2" w:space="0" w:color="E97132" w:themeColor="accent2"/>
+            </w:tcBorders>
+          </w:tcPr>
+          <w:p>
+            <w:pPr>
+              <w:cnfStyle w:val="000000000000" w:firstRow="0" w:lastRow="0" w:firstColumn="0" w:lastColumn="0" w:oddVBand="0" w:evenVBand="0" w:oddHBand="0" w:evenHBand="0" w:firstRowFirstColumn="0" w:firstRowLastColumn="0" w:lastRowFirstColumn="0" w:lastRowLastColumn="0"/>
+              <w:rPr>
+                <w:rFonts w:cs="Times New Roman"/>
+              </w:rPr>
+            </w:pPr>
+            <w:r>
+              <w:rPr>
+                <w:rFonts w:cs="Times New Roman"/>
+              </w:rPr>
+              <w:t>0.3765</w:t>
+            </w:r>
+          </w:p>
+        </w:tc>
+        <w:tc>
+          <w:tcPr>
+            <w:tcW w:w="1349" w:type="dxa"/>
+            <w:tcBorders>
+              <w:bottom w:val="single" w:sz="2" w:space="0" w:color="E97132" w:themeColor="accent2"/>
+              <w:right w:val="single" w:sz="12" w:space="0" w:color="E97132" w:themeColor="accent2"/>
+            </w:tcBorders>
+          </w:tcPr>
+          <w:p>
+            <w:pPr>
+              <w:cnfStyle w:val="000000000000" w:firstRow="0" w:lastRow="0" w:firstColumn="0" w:lastColumn="0" w:oddVBand="0" w:evenVBand="0" w:oddHBand="0" w:evenHBand="0" w:firstRowFirstColumn="0" w:firstRowLastColumn="0" w:lastRowFirstColumn="0" w:lastRowLastColumn="0"/>
+              <w:rPr>
+                <w:rFonts w:cs="Times New Roman"/>
+              </w:rPr>
+            </w:pPr>
+            <w:r>
+              <w:rPr>
+                <w:rFonts w:cs="Times New Roman"/>
+              </w:rPr>
+              <w:t>0.</w:t>
+            </w:r>
+            <w:r>
+              <w:rPr>
+                <w:rFonts w:cs="Times New Roman"/>
+              </w:rPr>
+              <w:t>3441</w:t>
+            </w:r>
+          </w:p>
+        </w:tc>
+        <w:tc>
+          <w:tcPr>
+            <w:tcW w:w="1484" w:type="dxa"/>
+            <w:tcBorders>
+              <w:left w:val="single" w:sz="12" w:space="0" w:color="E97132" w:themeColor="accent2"/>
+              <w:bottom w:val="single" w:sz="2" w:space="0" w:color="E97132" w:themeColor="accent2"/>
+            </w:tcBorders>
+          </w:tcPr>
+          <w:p>
+            <w:pPr>
+              <w:cnfStyle w:val="000000000000" w:firstRow="0" w:lastRow="0" w:firstColumn="0" w:lastColumn="0" w:oddVBand="0" w:evenVBand="0" w:oddHBand="0" w:evenHBand="0" w:firstRowFirstColumn="0" w:firstRowLastColumn="0" w:lastRowFirstColumn="0" w:lastRowLastColumn="0"/>
+              <w:rPr>
+                <w:rFonts w:cs="Times New Roman"/>
+              </w:rPr>
+            </w:pPr>
+            <w:r>
+              <w:rPr>
+                <w:rFonts w:cs="Times New Roman"/>
+              </w:rPr>
+              <w:t>0.2799</w:t>
+            </w:r>
+          </w:p>
+        </w:tc>
+        <w:tc>
+          <w:tcPr>
+            <w:tcW w:w="1484" w:type="dxa"/>
+            <w:tcBorders>
+              <w:bottom w:val="single" w:sz="2" w:space="0" w:color="E97132" w:themeColor="accent2"/>
+            </w:tcBorders>
+          </w:tcPr>
+          <w:p>
+            <w:pPr>
+              <w:cnfStyle w:val="000000000000" w:firstRow="0" w:lastRow="0" w:firstColumn="0" w:lastColumn="0" w:oddVBand="0" w:evenVBand="0" w:oddHBand="0" w:evenHBand="0" w:firstRowFirstColumn="0" w:firstRowLastColumn="0" w:lastRowFirstColumn="0" w:lastRowLastColumn="0"/>
+              <w:rPr>
+                <w:rFonts w:cs="Times New Roman"/>
+              </w:rPr>
+            </w:pPr>
+            <w:r>
+              <w:rPr>
+                <w:rFonts w:cs="Times New Roman"/>
+              </w:rPr>
+              <w:t>0.</w:t>
+            </w:r>
+            <w:r>
+              <w:rPr>
+                <w:rFonts w:cs="Times New Roman"/>
+              </w:rPr>
+              <w:t>3116</w:t>
+            </w:r>
+          </w:p>
+        </w:tc>
+        <w:tc>
+          <w:tcPr>
+            <w:tcW w:w="1347" w:type="dxa"/>
+            <w:tcBorders>
+              <w:bottom w:val="single" w:sz="2" w:space="0" w:color="E97132" w:themeColor="accent2"/>
+            </w:tcBorders>
+            <w:shd w:val="clear" w:color="auto" w:fill="E97132" w:themeFill="accent2"/>
+          </w:tcPr>
+          <w:p>
+            <w:pPr>
+              <w:cnfStyle w:val="000000000000" w:firstRow="0" w:lastRow="0" w:firstColumn="0" w:lastColumn="0" w:oddVBand="0" w:evenVBand="0" w:oddHBand="0" w:evenHBand="0" w:firstRowFirstColumn="0" w:firstRowLastColumn="0" w:lastRowFirstColumn="0" w:lastRowLastColumn="0"/>
+              <w:rPr>
+                <w:rFonts w:cs="Times New Roman"/>
                 <w:b/>
                 <w:bCs/>
               </w:rPr>
             </w:pPr>
             <w:r>
               <w:rPr>
+                <w:rFonts w:cs="Times New Roman"/>
                 <w:b/>
                 <w:bCs/>
               </w:rPr>
-              <w:t>0.</w:t>
-            </w:r>
-            <w:r>
-              <w:rPr>
-                <w:b/>
-                <w:bCs/>
-              </w:rPr>
-              <w:t>2516</w:t>
-            </w:r>
-          </w:p>
-        </w:tc>
-        <w:tc>
-          <w:tcPr>
-            <w:tcW w:w="1484" w:type="dxa"/>
-            <w:tcBorders>
-              <w:bottom w:val="single" w:sz="2" w:space="0" w:color="E97132" w:themeColor="accent2"/>
-            </w:tcBorders>
-            <w:shd w:val="clear" w:color="auto" w:fill="F6C5AC" w:themeFill="accent2" w:themeFillTint="66"/>
-          </w:tcPr>
-          <w:p>
-            <w:pPr>
-              <w:cnfStyle w:val="000000000000" w:firstRow="0" w:lastRow="0" w:firstColumn="0" w:lastColumn="0" w:oddVBand="0" w:evenVBand="0" w:oddHBand="0" w:evenHBand="0" w:firstRowFirstColumn="0" w:firstRowLastColumn="0" w:lastRowFirstColumn="0" w:lastRowLastColumn="0"/>
-              <w:rPr>
-                <w:b/>
-                <w:bCs/>
-              </w:rPr>
-            </w:pPr>
-            <w:r>
-              <w:rPr>
-                <w:b/>
-                <w:bCs/>
-              </w:rPr>
-              <w:t>0.</w:t>
-            </w:r>
-          </w:p>
-        </w:tc>
-        <w:tc>
-          <w:tcPr>
-            <w:tcW w:w="1347" w:type="dxa"/>
-            <w:tcBorders>
-              <w:bottom w:val="single" w:sz="2" w:space="0" w:color="E97132" w:themeColor="accent2"/>
-            </w:tcBorders>
-            <w:shd w:val="clear" w:color="auto" w:fill="F6C5AC" w:themeFill="accent2" w:themeFillTint="66"/>
-          </w:tcPr>
-          <w:p>
-            <w:pPr>
-              <w:cnfStyle w:val="000000000000" w:firstRow="0" w:lastRow="0" w:firstColumn="0" w:lastColumn="0" w:oddVBand="0" w:evenVBand="0" w:oddHBand="0" w:evenHBand="0" w:firstRowFirstColumn="0" w:firstRowLastColumn="0" w:lastRowFirstColumn="0" w:lastRowLastColumn="0"/>
-              <w:rPr>
-                <w:b/>
-                <w:bCs/>
-              </w:rPr>
-            </w:pPr>
-            <w:r>
-              <w:t>0.</w:t>
-            </w:r>
-            <w:r>
-              <w:t>3765</w:t>
+              <w:t>0.3895</w:t>
             </w:r>
           </w:p>
         </w:tc>
@@ -1307,94 +1952,21 @@
           <w:p>
             <w:pPr>
               <w:cnfStyle w:val="000000000000" w:firstRow="0" w:lastRow="0" w:firstColumn="0" w:lastColumn="0" w:oddVBand="0" w:evenVBand="0" w:oddHBand="0" w:evenHBand="0" w:firstRowFirstColumn="0" w:firstRowLastColumn="0" w:lastRowFirstColumn="0" w:lastRowLastColumn="0"/>
-            </w:pPr>
-            <w:r>
+              <w:rPr>
+                <w:rFonts w:cs="Times New Roman"/>
+              </w:rPr>
+            </w:pPr>
+            <w:r>
+              <w:rPr>
+                <w:rFonts w:cs="Times New Roman"/>
+              </w:rPr>
               <w:t>0.</w:t>
             </w:r>
-          </w:p>
-        </w:tc>
-        <w:tc>
-          <w:tcPr>
-            <w:tcW w:w="1484" w:type="dxa"/>
-            <w:tcBorders>
-              <w:left w:val="single" w:sz="12" w:space="0" w:color="E97132" w:themeColor="accent2"/>
-              <w:bottom w:val="single" w:sz="2" w:space="0" w:color="E97132" w:themeColor="accent2"/>
-            </w:tcBorders>
-          </w:tcPr>
-          <w:p>
-            <w:pPr>
-              <w:cnfStyle w:val="000000000000" w:firstRow="0" w:lastRow="0" w:firstColumn="0" w:lastColumn="0" w:oddVBand="0" w:evenVBand="0" w:oddHBand="0" w:evenHBand="0" w:firstRowFirstColumn="0" w:firstRowLastColumn="0" w:lastRowFirstColumn="0" w:lastRowLastColumn="0"/>
-            </w:pPr>
-            <w:r>
-              <w:t>0.2799</w:t>
-            </w:r>
-          </w:p>
-        </w:tc>
-        <w:tc>
-          <w:tcPr>
-            <w:tcW w:w="1484" w:type="dxa"/>
-            <w:tcBorders>
-              <w:bottom w:val="single" w:sz="2" w:space="0" w:color="E97132" w:themeColor="accent2"/>
-            </w:tcBorders>
-          </w:tcPr>
-          <w:p>
-            <w:pPr>
-              <w:cnfStyle w:val="000000000000" w:firstRow="0" w:lastRow="0" w:firstColumn="0" w:lastColumn="0" w:oddVBand="0" w:evenVBand="0" w:oddHBand="0" w:evenHBand="0" w:firstRowFirstColumn="0" w:firstRowLastColumn="0" w:lastRowFirstColumn="0" w:lastRowLastColumn="0"/>
-            </w:pPr>
-            <w:r>
-              <w:t>0.</w:t>
-            </w:r>
-          </w:p>
-        </w:tc>
-        <w:tc>
-          <w:tcPr>
-            <w:tcW w:w="1347" w:type="dxa"/>
-            <w:tcBorders>
-              <w:bottom w:val="single" w:sz="2" w:space="0" w:color="E97132" w:themeColor="accent2"/>
-            </w:tcBorders>
-            <w:shd w:val="clear" w:color="auto" w:fill="F6C5AC" w:themeFill="accent2" w:themeFillTint="66"/>
-          </w:tcPr>
-          <w:p>
-            <w:pPr>
-              <w:cnfStyle w:val="000000000000" w:firstRow="0" w:lastRow="0" w:firstColumn="0" w:lastColumn="0" w:oddVBand="0" w:evenVBand="0" w:oddHBand="0" w:evenHBand="0" w:firstRowFirstColumn="0" w:firstRowLastColumn="0" w:lastRowFirstColumn="0" w:lastRowLastColumn="0"/>
-              <w:rPr>
-                <w:b/>
-                <w:bCs/>
-              </w:rPr>
-            </w:pPr>
-            <w:r>
-              <w:rPr>
-                <w:b/>
-                <w:bCs/>
-              </w:rPr>
-              <w:t>0.</w:t>
-            </w:r>
-            <w:r>
-              <w:t xml:space="preserve"> </w:t>
-            </w:r>
-            <w:r>
-              <w:rPr>
-                <w:b/>
-                <w:bCs/>
-              </w:rPr>
-              <w:t>3895</w:t>
-            </w:r>
-          </w:p>
-        </w:tc>
-        <w:tc>
-          <w:tcPr>
-            <w:tcW w:w="1349" w:type="dxa"/>
-            <w:tcBorders>
-              <w:bottom w:val="single" w:sz="2" w:space="0" w:color="E97132" w:themeColor="accent2"/>
-              <w:right w:val="single" w:sz="12" w:space="0" w:color="E97132" w:themeColor="accent2"/>
-            </w:tcBorders>
-          </w:tcPr>
-          <w:p>
-            <w:pPr>
-              <w:cnfStyle w:val="000000000000" w:firstRow="0" w:lastRow="0" w:firstColumn="0" w:lastColumn="0" w:oddVBand="0" w:evenVBand="0" w:oddHBand="0" w:evenHBand="0" w:firstRowFirstColumn="0" w:firstRowLastColumn="0" w:lastRowFirstColumn="0" w:lastRowLastColumn="0"/>
-            </w:pPr>
-            <w:r>
-              <w:t>0.</w:t>
+            <w:r>
+              <w:rPr>
+                <w:rFonts w:cs="Times New Roman"/>
+              </w:rPr>
+              <w:t>3424</w:t>
             </w:r>
           </w:p>
         </w:tc>
@@ -1415,7 +1987,15 @@
             </w:tcBorders>
             <w:shd w:val="clear" w:color="auto" w:fill="auto"/>
           </w:tcPr>
-          <w:p/>
+          <w:p>
+            <w:pPr>
+              <w:rPr>
+                <w:rFonts w:cs="Times New Roman"/>
+                <w:b w:val="0"/>
+                <w:bCs w:val="0"/>
+              </w:rPr>
+            </w:pPr>
+          </w:p>
         </w:tc>
         <w:tc>
           <w:tcPr>
@@ -1434,8 +2014,14 @@
                 <w:tab w:val="left" w:pos="1418"/>
               </w:tabs>
               <w:cnfStyle w:val="000000100000" w:firstRow="0" w:lastRow="0" w:firstColumn="0" w:lastColumn="0" w:oddVBand="0" w:evenVBand="0" w:oddHBand="1" w:evenHBand="0" w:firstRowFirstColumn="0" w:firstRowLastColumn="0" w:lastRowFirstColumn="0" w:lastRowLastColumn="0"/>
-            </w:pPr>
-            <w:r>
+              <w:rPr>
+                <w:rFonts w:cs="Times New Roman"/>
+              </w:rPr>
+            </w:pPr>
+            <w:r>
+              <w:rPr>
+                <w:rFonts w:cs="Times New Roman"/>
+              </w:rPr>
               <w:tab/>
             </w:r>
           </w:p>
@@ -1454,6 +2040,9 @@
           <w:p>
             <w:pPr>
               <w:cnfStyle w:val="000000100000" w:firstRow="0" w:lastRow="0" w:firstColumn="0" w:lastColumn="0" w:oddVBand="0" w:evenVBand="0" w:oddHBand="1" w:evenHBand="0" w:firstRowFirstColumn="0" w:firstRowLastColumn="0" w:lastRowFirstColumn="0" w:lastRowLastColumn="0"/>
+              <w:rPr>
+                <w:rFonts w:cs="Times New Roman"/>
+              </w:rPr>
             </w:pPr>
           </w:p>
         </w:tc>
@@ -1479,12 +2068,14 @@
                 <w:tab w:val="left" w:pos="863"/>
               </w:tabs>
               <w:rPr>
+                <w:rFonts w:cs="Times New Roman"/>
                 <w:b w:val="0"/>
                 <w:bCs w:val="0"/>
               </w:rPr>
             </w:pPr>
             <w:r>
               <w:rPr>
+                <w:rFonts w:cs="Times New Roman"/>
                 <w:b w:val="0"/>
                 <w:bCs w:val="0"/>
               </w:rPr>
@@ -1503,10 +2094,25 @@
           <w:p>
             <w:pPr>
               <w:cnfStyle w:val="000000000000" w:firstRow="0" w:lastRow="0" w:firstColumn="0" w:lastColumn="0" w:oddVBand="0" w:evenVBand="0" w:oddHBand="0" w:evenHBand="0" w:firstRowFirstColumn="0" w:firstRowLastColumn="0" w:lastRowFirstColumn="0" w:lastRowLastColumn="0"/>
-            </w:pPr>
-            <w:r>
+              <w:rPr>
+                <w:rFonts w:cs="Times New Roman"/>
+              </w:rPr>
+            </w:pPr>
+            <w:r>
+              <w:rPr>
+                <w:rFonts w:cs="Times New Roman"/>
+              </w:rPr>
               <w:t>0.</w:t>
             </w:r>
+            <w:r>
+              <w:t xml:space="preserve"> </w:t>
+            </w:r>
+            <w:r>
+              <w:rPr>
+                <w:rFonts w:cs="Times New Roman"/>
+              </w:rPr>
+              <w:t>2572</w:t>
+            </w:r>
           </w:p>
         </w:tc>
         <w:tc>
@@ -1519,10 +2125,25 @@
           <w:p>
             <w:pPr>
               <w:cnfStyle w:val="000000000000" w:firstRow="0" w:lastRow="0" w:firstColumn="0" w:lastColumn="0" w:oddVBand="0" w:evenVBand="0" w:oddHBand="0" w:evenHBand="0" w:firstRowFirstColumn="0" w:firstRowLastColumn="0" w:lastRowFirstColumn="0" w:lastRowLastColumn="0"/>
-            </w:pPr>
-            <w:r>
+              <w:rPr>
+                <w:rFonts w:cs="Times New Roman"/>
+              </w:rPr>
+            </w:pPr>
+            <w:r>
+              <w:rPr>
+                <w:rFonts w:cs="Times New Roman"/>
+              </w:rPr>
               <w:t>0.</w:t>
             </w:r>
+            <w:r>
+              <w:t xml:space="preserve"> </w:t>
+            </w:r>
+            <w:r>
+              <w:rPr>
+                <w:rFonts w:cs="Times New Roman"/>
+              </w:rPr>
+              <w:t>2525</w:t>
+            </w:r>
           </w:p>
         </w:tc>
         <w:tc>
@@ -1535,9 +2156,27 @@
           <w:p>
             <w:pPr>
               <w:cnfStyle w:val="000000000000" w:firstRow="0" w:lastRow="0" w:firstColumn="0" w:lastColumn="0" w:oddVBand="0" w:evenVBand="0" w:oddHBand="0" w:evenHBand="0" w:firstRowFirstColumn="0" w:firstRowLastColumn="0" w:lastRowFirstColumn="0" w:lastRowLastColumn="0"/>
-            </w:pPr>
-            <w:r>
+              <w:rPr>
+                <w:rFonts w:cs="Times New Roman"/>
+                <w:b/>
+                <w:bCs/>
+              </w:rPr>
+            </w:pPr>
+            <w:r>
+              <w:rPr>
+                <w:rFonts w:cs="Times New Roman"/>
+                <w:b/>
+                <w:bCs/>
+              </w:rPr>
               <w:t>0.</w:t>
+            </w:r>
+            <w:r>
+              <w:rPr>
+                <w:rFonts w:cs="Times New Roman"/>
+                <w:b/>
+                <w:bCs/>
+              </w:rPr>
+              <w:t>2720</w:t>
             </w:r>
           </w:p>
         </w:tc>
@@ -1552,9 +2191,24 @@
           <w:p>
             <w:pPr>
               <w:cnfStyle w:val="000000000000" w:firstRow="0" w:lastRow="0" w:firstColumn="0" w:lastColumn="0" w:oddVBand="0" w:evenVBand="0" w:oddHBand="0" w:evenHBand="0" w:firstRowFirstColumn="0" w:firstRowLastColumn="0" w:lastRowFirstColumn="0" w:lastRowLastColumn="0"/>
-            </w:pPr>
-            <w:r>
+              <w:rPr>
+                <w:rFonts w:cs="Times New Roman"/>
+              </w:rPr>
+            </w:pPr>
+            <w:r>
+              <w:rPr>
+                <w:rFonts w:cs="Times New Roman"/>
+              </w:rPr>
               <w:t>0.</w:t>
+            </w:r>
+            <w:r>
+              <w:t xml:space="preserve"> </w:t>
+            </w:r>
+            <w:r>
+              <w:rPr>
+                <w:rFonts w:cs="Times New Roman"/>
+              </w:rPr>
+              <w:t>2667</w:t>
             </w:r>
           </w:p>
         </w:tc>
@@ -1569,10 +2223,25 @@
           <w:p>
             <w:pPr>
               <w:cnfStyle w:val="000000000000" w:firstRow="0" w:lastRow="0" w:firstColumn="0" w:lastColumn="0" w:oddVBand="0" w:evenVBand="0" w:oddHBand="0" w:evenHBand="0" w:firstRowFirstColumn="0" w:firstRowLastColumn="0" w:lastRowFirstColumn="0" w:lastRowLastColumn="0"/>
-            </w:pPr>
-            <w:r>
+              <w:rPr>
+                <w:rFonts w:cs="Times New Roman"/>
+              </w:rPr>
+            </w:pPr>
+            <w:r>
+              <w:rPr>
+                <w:rFonts w:cs="Times New Roman"/>
+              </w:rPr>
               <w:t>0.</w:t>
             </w:r>
+            <w:r>
+              <w:t xml:space="preserve"> </w:t>
+            </w:r>
+            <w:r>
+              <w:rPr>
+                <w:rFonts w:cs="Times New Roman"/>
+              </w:rPr>
+              <w:t>2642</w:t>
+            </w:r>
           </w:p>
         </w:tc>
         <w:tc>
@@ -1584,11 +2253,29 @@
           </w:tcPr>
           <w:p>
             <w:pPr>
-              <w:cnfStyle w:val="000000000000" w:firstRow="0" w:lastRow="0" w:firstColumn="0" w:lastColumn="0" w:oddVBand="0" w:evenVBand="0" w:oddHBand="0" w:evenHBand="0" w:firstRowFirstColumn="0" w:firstRowLastColumn="0" w:lastRowFirstColumn="0" w:lastRowLastColumn="0"/>
-            </w:pPr>
-            <w:r>
+              <w:tabs>
+                <w:tab w:val="left" w:pos="861"/>
+              </w:tabs>
+              <w:cnfStyle w:val="000000000000" w:firstRow="0" w:lastRow="0" w:firstColumn="0" w:lastColumn="0" w:oddVBand="0" w:evenVBand="0" w:oddHBand="0" w:evenHBand="0" w:firstRowFirstColumn="0" w:firstRowLastColumn="0" w:lastRowFirstColumn="0" w:lastRowLastColumn="0"/>
+              <w:rPr>
+                <w:rFonts w:cs="Times New Roman"/>
+              </w:rPr>
+            </w:pPr>
+            <w:r>
+              <w:rPr>
+                <w:rFonts w:cs="Times New Roman"/>
+              </w:rPr>
               <w:t>0.</w:t>
             </w:r>
+            <w:r>
+              <w:t xml:space="preserve"> </w:t>
+            </w:r>
+            <w:r>
+              <w:rPr>
+                <w:rFonts w:cs="Times New Roman"/>
+              </w:rPr>
+              <w:t>2612</w:t>
+            </w:r>
           </w:p>
         </w:tc>
         <w:tc>
@@ -1601,9 +2288,30 @@
           <w:p>
             <w:pPr>
               <w:cnfStyle w:val="000000000000" w:firstRow="0" w:lastRow="0" w:firstColumn="0" w:lastColumn="0" w:oddVBand="0" w:evenVBand="0" w:oddHBand="0" w:evenHBand="0" w:firstRowFirstColumn="0" w:firstRowLastColumn="0" w:lastRowFirstColumn="0" w:lastRowLastColumn="0"/>
-            </w:pPr>
-            <w:r>
+              <w:rPr>
+                <w:rFonts w:cs="Times New Roman"/>
+                <w:b/>
+                <w:bCs/>
+              </w:rPr>
+            </w:pPr>
+            <w:r>
+              <w:rPr>
+                <w:rFonts w:cs="Times New Roman"/>
+                <w:b/>
+                <w:bCs/>
+              </w:rPr>
               <w:t>0.</w:t>
+            </w:r>
+            <w:r>
+              <w:t xml:space="preserve"> </w:t>
+            </w:r>
+            <w:r>
+              <w:rPr>
+                <w:rFonts w:cs="Times New Roman"/>
+                <w:b/>
+                <w:bCs/>
+              </w:rPr>
+              <w:t>2692</w:t>
             </w:r>
           </w:p>
         </w:tc>
@@ -1618,15 +2326,45 @@
           <w:p>
             <w:pPr>
               <w:cnfStyle w:val="000000000000" w:firstRow="0" w:lastRow="0" w:firstColumn="0" w:lastColumn="0" w:oddVBand="0" w:evenVBand="0" w:oddHBand="0" w:evenHBand="0" w:firstRowFirstColumn="0" w:firstRowLastColumn="0" w:lastRowFirstColumn="0" w:lastRowLastColumn="0"/>
-            </w:pPr>
-            <w:r>
+              <w:rPr>
+                <w:rFonts w:cs="Times New Roman"/>
+              </w:rPr>
+            </w:pPr>
+            <w:r>
+              <w:rPr>
+                <w:rFonts w:cs="Times New Roman"/>
+              </w:rPr>
               <w:t>0.</w:t>
             </w:r>
+            <w:r>
+              <w:t xml:space="preserve"> </w:t>
+            </w:r>
+            <w:r>
+              <w:rPr>
+                <w:rFonts w:cs="Times New Roman"/>
+              </w:rPr>
+              <w:t>2642</w:t>
+            </w:r>
+          </w:p>
+          <w:p>
+            <w:pPr>
+              <w:cnfStyle w:val="000000000000" w:firstRow="0" w:lastRow="0" w:firstColumn="0" w:lastColumn="0" w:oddVBand="0" w:evenVBand="0" w:oddHBand="0" w:evenHBand="0" w:firstRowFirstColumn="0" w:firstRowLastColumn="0" w:lastRowFirstColumn="0" w:lastRowLastColumn="0"/>
+              <w:rPr>
+                <w:rFonts w:cs="Times New Roman"/>
+              </w:rPr>
+            </w:pPr>
           </w:p>
         </w:tc>
       </w:tr>
     </w:tbl>
-    <w:p/>
+    <w:p>
+      <w:pPr>
+        <w:rPr>
+          <w:rFonts w:cs="Times New Roman"/>
+          <w:lang w:val="da-DK"/>
+        </w:rPr>
+      </w:pPr>
+    </w:p>
     <w:sectPr>
       <w:pgSz w:w="16838" w:h="11906" w:orient="landscape"/>
       <w:pgMar w:top="1440" w:right="1440" w:bottom="1440" w:left="1440" w:header="708" w:footer="708" w:gutter="0"/>
@@ -3157,6 +3895,59 @@
       </w:tcPr>
     </w:tblStylePr>
   </w:style>
+  <w:style w:type="paragraph" w:styleId="HTMLPreformatted">
+    <w:name w:val="HTML Preformatted"/>
+    <w:basedOn w:val="Normal"/>
+    <w:link w:val="HTMLPreformattedChar"/>
+    <w:uiPriority w:val="99"/>
+    <w:semiHidden/>
+    <w:unhideWhenUsed/>
+    <w:rsid w:val="00EF62DC"/>
+    <w:pPr>
+      <w:tabs>
+        <w:tab w:val="left" w:pos="916"/>
+        <w:tab w:val="left" w:pos="1832"/>
+        <w:tab w:val="left" w:pos="2748"/>
+        <w:tab w:val="left" w:pos="3664"/>
+        <w:tab w:val="left" w:pos="4580"/>
+        <w:tab w:val="left" w:pos="5496"/>
+        <w:tab w:val="left" w:pos="6412"/>
+        <w:tab w:val="left" w:pos="7328"/>
+        <w:tab w:val="left" w:pos="8244"/>
+        <w:tab w:val="left" w:pos="9160"/>
+        <w:tab w:val="left" w:pos="10076"/>
+        <w:tab w:val="left" w:pos="10992"/>
+        <w:tab w:val="left" w:pos="11908"/>
+        <w:tab w:val="left" w:pos="12824"/>
+        <w:tab w:val="left" w:pos="13740"/>
+        <w:tab w:val="left" w:pos="14656"/>
+      </w:tabs>
+    </w:pPr>
+    <w:rPr>
+      <w:rFonts w:ascii="Courier New" w:eastAsia="Times New Roman" w:hAnsi="Courier New" w:cs="Courier New"/>
+      <w:kern w:val="0"/>
+      <w:sz w:val="20"/>
+      <w:szCs w:val="20"/>
+      <w:lang w:eastAsia="en-GB"/>
+      <w14:ligatures w14:val="none"/>
+    </w:rPr>
+  </w:style>
+  <w:style w:type="character" w:customStyle="1" w:styleId="HTMLPreformattedChar">
+    <w:name w:val="HTML Preformatted Char"/>
+    <w:basedOn w:val="DefaultParagraphFont"/>
+    <w:link w:val="HTMLPreformatted"/>
+    <w:uiPriority w:val="99"/>
+    <w:semiHidden/>
+    <w:rsid w:val="00EF62DC"/>
+    <w:rPr>
+      <w:rFonts w:ascii="Courier New" w:eastAsia="Times New Roman" w:hAnsi="Courier New" w:cs="Courier New"/>
+      <w:kern w:val="0"/>
+      <w:sz w:val="20"/>
+      <w:szCs w:val="20"/>
+      <w:lang w:eastAsia="en-GB"/>
+      <w14:ligatures w14:val="none"/>
+    </w:rPr>
+  </w:style>
 </w:styles>
 </file>
 

</xml_diff>